<commit_message>
add: AZE ARM passports
</commit_message>
<xml_diff>
--- a/src/main/resources/docs/kgz_passport_new.docx
+++ b/src/main/resources/docs/kgz_passport_new.docx
@@ -7,6 +7,8 @@
         <w:jc w:val="right"/>
         <w:rPr>
           <w:i/>
+          <w:sz w:val="26"/>
+          <w:szCs w:val="26"/>
         </w:rPr>
       </w:pPr>
     </w:p>
@@ -15,6 +17,8 @@
         <w:jc w:val="right"/>
         <w:rPr>
           <w:i/>
+          <w:sz w:val="26"/>
+          <w:szCs w:val="26"/>
         </w:rPr>
       </w:pPr>
     </w:p>
@@ -23,6 +27,8 @@
         <w:jc w:val="right"/>
         <w:rPr>
           <w:i/>
+          <w:sz w:val="26"/>
+          <w:szCs w:val="26"/>
         </w:rPr>
       </w:pPr>
     </w:p>
@@ -31,6 +37,8 @@
         <w:jc w:val="right"/>
         <w:rPr>
           <w:i/>
+          <w:sz w:val="26"/>
+          <w:szCs w:val="26"/>
         </w:rPr>
       </w:pPr>
     </w:p>
@@ -39,59 +47,118 @@
         <w:jc w:val="right"/>
         <w:rPr>
           <w:i/>
+          <w:sz w:val="26"/>
+          <w:szCs w:val="26"/>
         </w:rPr>
       </w:pPr>
       <w:r>
         <w:rPr>
           <w:i/>
+          <w:sz w:val="26"/>
+          <w:szCs w:val="26"/>
         </w:rPr>
         <w:t xml:space="preserve">Перевод с </w:t>
       </w:r>
       <w:r>
         <w:rPr>
           <w:i/>
+          <w:sz w:val="26"/>
+          <w:szCs w:val="26"/>
         </w:rPr>
         <w:t>кыргызского</w:t>
       </w:r>
       <w:r>
         <w:rPr>
           <w:i/>
+          <w:sz w:val="26"/>
+          <w:szCs w:val="26"/>
         </w:rPr>
         <w:t xml:space="preserve"> и английского языков на русский язык</w:t>
       </w:r>
     </w:p>
-    <w:p/>
+    <w:p>
+      <w:pPr>
+        <w:rPr>
+          <w:sz w:val="26"/>
+          <w:szCs w:val="26"/>
+        </w:rPr>
+      </w:pPr>
+    </w:p>
     <w:p>
       <w:pPr>
         <w:jc w:val="center"/>
+        <w:rPr>
+          <w:sz w:val="26"/>
+          <w:szCs w:val="26"/>
+        </w:rPr>
       </w:pPr>
     </w:p>
     <w:p>
       <w:pPr>
         <w:jc w:val="center"/>
+        <w:rPr>
+          <w:sz w:val="26"/>
+          <w:szCs w:val="26"/>
+        </w:rPr>
       </w:pPr>
     </w:p>
     <w:p>
       <w:pPr>
         <w:jc w:val="center"/>
+        <w:rPr>
+          <w:sz w:val="26"/>
+          <w:szCs w:val="26"/>
+        </w:rPr>
       </w:pPr>
     </w:p>
     <w:p>
       <w:pPr>
         <w:jc w:val="center"/>
+        <w:rPr>
+          <w:sz w:val="26"/>
+          <w:szCs w:val="26"/>
+        </w:rPr>
       </w:pPr>
     </w:p>
     <w:p>
       <w:pPr>
         <w:jc w:val="center"/>
+        <w:rPr>
+          <w:sz w:val="26"/>
+          <w:szCs w:val="26"/>
+        </w:rPr>
       </w:pPr>
     </w:p>
     <w:p>
       <w:pPr>
         <w:jc w:val="center"/>
-      </w:pPr>
-      <w:r>
-        <w:t>КЫРГЫЗСКАЯ РЕСПУБЛИКА  / КЫРГЫЗСКАЯ РЕСПУБЛИКА</w:t>
+        <w:rPr>
+          <w:sz w:val="26"/>
+          <w:szCs w:val="26"/>
+        </w:rPr>
+      </w:pPr>
+      <w:r>
+        <w:rPr>
+          <w:sz w:val="26"/>
+          <w:szCs w:val="26"/>
+        </w:rPr>
+        <w:t xml:space="preserve">КЫРГЫЗСКАЯ </w:t>
+      </w:r>
+      <w:proofErr w:type="gramStart"/>
+      <w:r>
+        <w:rPr>
+          <w:sz w:val="26"/>
+          <w:szCs w:val="26"/>
+        </w:rPr>
+        <w:t>РЕСПУБЛИКА  /</w:t>
+      </w:r>
+      <w:proofErr w:type="gramEnd"/>
+      <w:r>
+        <w:rPr>
+          <w:sz w:val="26"/>
+          <w:szCs w:val="26"/>
+        </w:rPr>
+        <w:t xml:space="preserve"> КЫРГЫЗСКАЯ РЕСПУБЛИКА</w:t>
       </w:r>
     </w:p>
     <w:tbl>
@@ -117,8 +184,16 @@
           <w:p>
             <w:pPr>
               <w:jc w:val="center"/>
+              <w:rPr>
+                <w:sz w:val="26"/>
+                <w:szCs w:val="26"/>
+              </w:rPr>
             </w:pPr>
             <w:r>
+              <w:rPr>
+                <w:sz w:val="26"/>
+                <w:szCs w:val="26"/>
+              </w:rPr>
               <w:t>ПАСПОРТ</w:t>
             </w:r>
           </w:p>
@@ -130,8 +205,16 @@
           <w:p>
             <w:pPr>
               <w:jc w:val="center"/>
+              <w:rPr>
+                <w:sz w:val="26"/>
+                <w:szCs w:val="26"/>
+              </w:rPr>
             </w:pPr>
             <w:r>
+              <w:rPr>
+                <w:sz w:val="26"/>
+                <w:szCs w:val="26"/>
+              </w:rPr>
               <w:t>ТИП</w:t>
             </w:r>
           </w:p>
@@ -143,11 +226,23 @@
           <w:p>
             <w:pPr>
               <w:jc w:val="center"/>
+              <w:rPr>
+                <w:sz w:val="26"/>
+                <w:szCs w:val="26"/>
+              </w:rPr>
             </w:pPr>
             <w:r>
+              <w:rPr>
+                <w:sz w:val="26"/>
+                <w:szCs w:val="26"/>
+              </w:rPr>
               <w:t xml:space="preserve">КОД </w:t>
             </w:r>
             <w:r>
+              <w:rPr>
+                <w:sz w:val="26"/>
+                <w:szCs w:val="26"/>
+              </w:rPr>
               <w:t>СТРАНЫ</w:t>
             </w:r>
           </w:p>
@@ -159,8 +254,16 @@
           <w:p>
             <w:pPr>
               <w:jc w:val="center"/>
+              <w:rPr>
+                <w:sz w:val="26"/>
+                <w:szCs w:val="26"/>
+              </w:rPr>
             </w:pPr>
             <w:r>
+              <w:rPr>
+                <w:sz w:val="26"/>
+                <w:szCs w:val="26"/>
+              </w:rPr>
               <w:t>№ ПАСПОРТА</w:t>
             </w:r>
           </w:p>
@@ -171,38 +274,66 @@
       <w:pPr>
         <w:rPr>
           <w:b/>
-        </w:rPr>
-      </w:pPr>
-      <w:r>
-        <w:tab/>
-      </w:r>
-      <w:r>
-        <w:tab/>
-      </w:r>
-      <w:r>
-        <w:tab/>
-      </w:r>
-      <w:r>
-        <w:tab/>
-      </w:r>
-      <w:r>
-        <w:tab/>
-      </w:r>
-      <w:r>
-        <w:rPr>
-          <w:b/>
+          <w:sz w:val="26"/>
+          <w:szCs w:val="26"/>
+        </w:rPr>
+      </w:pPr>
+      <w:r>
+        <w:rPr>
+          <w:sz w:val="26"/>
+          <w:szCs w:val="26"/>
+        </w:rPr>
+        <w:tab/>
+      </w:r>
+      <w:r>
+        <w:rPr>
+          <w:sz w:val="26"/>
+          <w:szCs w:val="26"/>
+        </w:rPr>
+        <w:tab/>
+      </w:r>
+      <w:r>
+        <w:rPr>
+          <w:sz w:val="26"/>
+          <w:szCs w:val="26"/>
+        </w:rPr>
+        <w:tab/>
+      </w:r>
+      <w:r>
+        <w:rPr>
+          <w:sz w:val="26"/>
+          <w:szCs w:val="26"/>
+        </w:rPr>
+        <w:tab/>
+      </w:r>
+      <w:r>
+        <w:rPr>
+          <w:sz w:val="26"/>
+          <w:szCs w:val="26"/>
+        </w:rPr>
+        <w:tab/>
+      </w:r>
+      <w:r>
+        <w:rPr>
+          <w:b/>
+          <w:sz w:val="26"/>
+          <w:szCs w:val="26"/>
         </w:rPr>
         <w:t xml:space="preserve"> Р</w:t>
       </w:r>
       <w:r>
         <w:rPr>
           <w:b/>
-        </w:rPr>
-        <w:tab/>
-      </w:r>
-      <w:r>
-        <w:rPr>
-          <w:b/>
+          <w:sz w:val="26"/>
+          <w:szCs w:val="26"/>
+        </w:rPr>
+        <w:tab/>
+      </w:r>
+      <w:r>
+        <w:rPr>
+          <w:b/>
+          <w:sz w:val="26"/>
+          <w:szCs w:val="26"/>
         </w:rPr>
         <w:tab/>
         <w:t xml:space="preserve">      </w:t>
@@ -210,6 +341,8 @@
       <w:r>
         <w:rPr>
           <w:b/>
+          <w:sz w:val="26"/>
+          <w:szCs w:val="26"/>
           <w:lang w:val="en-US"/>
         </w:rPr>
         <w:t>KGZ</w:t>
@@ -217,19 +350,25 @@
       <w:r>
         <w:rPr>
           <w:b/>
-        </w:rPr>
-        <w:tab/>
-      </w:r>
-      <w:r>
-        <w:rPr>
-          <w:b/>
-        </w:rPr>
-        <w:tab/>
-        <w:t xml:space="preserve">          </w:t>
-      </w:r>
-      <w:r>
-        <w:rPr>
-          <w:b/>
+          <w:sz w:val="26"/>
+          <w:szCs w:val="26"/>
+        </w:rPr>
+        <w:tab/>
+      </w:r>
+      <w:r>
+        <w:rPr>
+          <w:b/>
+          <w:sz w:val="26"/>
+          <w:szCs w:val="26"/>
+        </w:rPr>
+        <w:tab/>
+        <w:t xml:space="preserve">        </w:t>
+      </w:r>
+      <w:r>
+        <w:rPr>
+          <w:b/>
+          <w:sz w:val="26"/>
+          <w:szCs w:val="26"/>
         </w:rPr>
         <w:t>Поля0</w:t>
       </w:r>
@@ -238,26 +377,34 @@
       <w:pPr>
         <w:rPr>
           <w:b/>
-        </w:rPr>
-      </w:pPr>
-    </w:p>
-    <w:p>
-      <w:pPr>
-        <w:rPr>
-          <w:b/>
-        </w:rPr>
-      </w:pPr>
-    </w:p>
-    <w:p>
-      <w:pPr>
-        <w:rPr>
-          <w:b/>
+          <w:sz w:val="26"/>
+          <w:szCs w:val="26"/>
+        </w:rPr>
+      </w:pPr>
+    </w:p>
+    <w:p>
+      <w:pPr>
+        <w:rPr>
+          <w:b/>
+          <w:sz w:val="26"/>
+          <w:szCs w:val="26"/>
+        </w:rPr>
+      </w:pPr>
+    </w:p>
+    <w:p>
+      <w:pPr>
+        <w:rPr>
+          <w:b/>
+          <w:sz w:val="26"/>
+          <w:szCs w:val="26"/>
         </w:rPr>
       </w:pPr>
       <w:r>
         <w:rPr>
           <w:b/>
           <w:noProof/>
+          <w:sz w:val="26"/>
+          <w:szCs w:val="26"/>
           <w:lang w:eastAsia="ru-RU"/>
         </w:rPr>
         <mc:AlternateContent>
@@ -379,48 +526,72 @@
       <w:r>
         <w:rPr>
           <w:b/>
-        </w:rPr>
-        <w:tab/>
-      </w:r>
-      <w:r>
-        <w:rPr>
-          <w:b/>
-        </w:rPr>
-        <w:tab/>
-      </w:r>
-      <w:r>
-        <w:rPr>
-          <w:b/>
-        </w:rPr>
-        <w:tab/>
-      </w:r>
-      <w:r>
-        <w:rPr>
-          <w:b/>
-        </w:rPr>
-        <w:tab/>
-      </w:r>
-      <w:r>
-        <w:rPr>
-          <w:b/>
-        </w:rPr>
-        <w:tab/>
-      </w:r>
-      <w:r>
-        <w:rPr>
-          <w:b/>
-        </w:rPr>
-        <w:tab/>
-      </w:r>
-      <w:r>
-        <w:rPr>
-          <w:b/>
-        </w:rPr>
-        <w:tab/>
-      </w:r>
-    </w:p>
-    <w:p>
-      <w:r>
+          <w:sz w:val="26"/>
+          <w:szCs w:val="26"/>
+        </w:rPr>
+        <w:tab/>
+      </w:r>
+      <w:r>
+        <w:rPr>
+          <w:b/>
+          <w:sz w:val="26"/>
+          <w:szCs w:val="26"/>
+        </w:rPr>
+        <w:tab/>
+      </w:r>
+      <w:r>
+        <w:rPr>
+          <w:b/>
+          <w:sz w:val="26"/>
+          <w:szCs w:val="26"/>
+        </w:rPr>
+        <w:tab/>
+      </w:r>
+      <w:r>
+        <w:rPr>
+          <w:b/>
+          <w:sz w:val="26"/>
+          <w:szCs w:val="26"/>
+        </w:rPr>
+        <w:tab/>
+      </w:r>
+      <w:r>
+        <w:rPr>
+          <w:b/>
+          <w:sz w:val="26"/>
+          <w:szCs w:val="26"/>
+        </w:rPr>
+        <w:tab/>
+      </w:r>
+      <w:r>
+        <w:rPr>
+          <w:b/>
+          <w:sz w:val="26"/>
+          <w:szCs w:val="26"/>
+        </w:rPr>
+        <w:tab/>
+      </w:r>
+      <w:r>
+        <w:rPr>
+          <w:b/>
+          <w:sz w:val="26"/>
+          <w:szCs w:val="26"/>
+        </w:rPr>
+        <w:tab/>
+      </w:r>
+    </w:p>
+    <w:p>
+      <w:pPr>
+        <w:rPr>
+          <w:sz w:val="26"/>
+          <w:szCs w:val="26"/>
+        </w:rPr>
+      </w:pPr>
+      <w:r>
+        <w:rPr>
+          <w:sz w:val="26"/>
+          <w:szCs w:val="26"/>
+        </w:rPr>
         <w:t>ФАМИЛИЯ</w:t>
       </w:r>
     </w:p>
@@ -432,6 +603,8 @@
         <w:rPr>
           <w:rFonts w:eastAsia="Times New Roman"/>
           <w:b/>
+          <w:sz w:val="26"/>
+          <w:szCs w:val="26"/>
           <w:lang w:eastAsia="ru-RU"/>
         </w:rPr>
       </w:pPr>
@@ -439,6 +612,8 @@
         <w:rPr>
           <w:rFonts w:eastAsia="Times New Roman"/>
           <w:b/>
+          <w:sz w:val="26"/>
+          <w:szCs w:val="26"/>
           <w:lang w:eastAsia="ru-RU"/>
         </w:rPr>
         <w:t>Поля1</w:t>
@@ -451,17 +626,37 @@
         </w:tabs>
         <w:rPr>
           <w:b/>
-        </w:rPr>
-      </w:pPr>
-    </w:p>
-    <w:p>
-      <w:r>
+          <w:sz w:val="26"/>
+          <w:szCs w:val="26"/>
+        </w:rPr>
+      </w:pPr>
+    </w:p>
+    <w:p>
+      <w:pPr>
+        <w:rPr>
+          <w:sz w:val="26"/>
+          <w:szCs w:val="26"/>
+        </w:rPr>
+      </w:pPr>
+      <w:r>
+        <w:rPr>
+          <w:sz w:val="26"/>
+          <w:szCs w:val="26"/>
+        </w:rPr>
         <w:t>ИМЯ</w:t>
       </w:r>
       <w:r>
+        <w:rPr>
+          <w:sz w:val="26"/>
+          <w:szCs w:val="26"/>
+        </w:rPr>
         <w:t xml:space="preserve">, </w:t>
       </w:r>
       <w:r>
+        <w:rPr>
+          <w:sz w:val="26"/>
+          <w:szCs w:val="26"/>
+        </w:rPr>
         <w:t>ОТЧЕСТВО</w:t>
       </w:r>
     </w:p>
@@ -470,37 +665,42 @@
         <w:rPr>
           <w:rFonts w:eastAsia="Times New Roman"/>
           <w:b/>
+          <w:sz w:val="26"/>
+          <w:szCs w:val="26"/>
+          <w:lang w:val="en-US" w:eastAsia="ru-RU"/>
+        </w:rPr>
+      </w:pPr>
+      <w:r>
+        <w:rPr>
+          <w:rFonts w:eastAsia="Times New Roman"/>
+          <w:b/>
+          <w:sz w:val="26"/>
+          <w:szCs w:val="26"/>
           <w:lang w:eastAsia="ru-RU"/>
         </w:rPr>
-      </w:pPr>
-      <w:r>
-        <w:rPr>
-          <w:rFonts w:eastAsia="Times New Roman"/>
-          <w:b/>
-          <w:lang w:eastAsia="ru-RU"/>
-        </w:rPr>
         <w:t>Поля2</w:t>
       </w:r>
-      <w:r>
-        <w:rPr>
-          <w:rFonts w:eastAsia="Times New Roman"/>
-          <w:b/>
-          <w:lang w:val="en-US" w:eastAsia="ru-RU"/>
-        </w:rPr>
-        <w:t xml:space="preserve">  </w:t>
-      </w:r>
-      <w:r>
-        <w:rPr>
-          <w:rFonts w:eastAsia="Times New Roman"/>
-          <w:b/>
-          <w:lang w:eastAsia="ru-RU"/>
-        </w:rPr>
-        <w:t>Поля3</w:t>
-      </w:r>
-    </w:p>
-    <w:p/>
-    <w:p>
-      <w:r>
+    </w:p>
+    <w:p>
+      <w:pPr>
+        <w:rPr>
+          <w:sz w:val="26"/>
+          <w:szCs w:val="26"/>
+        </w:rPr>
+      </w:pPr>
+    </w:p>
+    <w:p>
+      <w:pPr>
+        <w:rPr>
+          <w:sz w:val="26"/>
+          <w:szCs w:val="26"/>
+        </w:rPr>
+      </w:pPr>
+      <w:r>
+        <w:rPr>
+          <w:sz w:val="26"/>
+          <w:szCs w:val="26"/>
+        </w:rPr>
         <w:t>ГРАЖДАНСТВО</w:t>
       </w:r>
     </w:p>
@@ -508,11 +708,15 @@
       <w:pPr>
         <w:rPr>
           <w:b/>
-        </w:rPr>
-      </w:pPr>
-      <w:r>
-        <w:rPr>
-          <w:b/>
+          <w:sz w:val="26"/>
+          <w:szCs w:val="26"/>
+        </w:rPr>
+      </w:pPr>
+      <w:r>
+        <w:rPr>
+          <w:b/>
+          <w:sz w:val="26"/>
+          <w:szCs w:val="26"/>
         </w:rPr>
         <w:t xml:space="preserve">КЫРГЫЗСКАЯ РЕСПУБЛИКА </w:t>
       </w:r>
@@ -521,11 +725,23 @@
       <w:pPr>
         <w:rPr>
           <w:b/>
-        </w:rPr>
-      </w:pPr>
-    </w:p>
-    <w:p>
-      <w:r>
+          <w:sz w:val="26"/>
+          <w:szCs w:val="26"/>
+        </w:rPr>
+      </w:pPr>
+    </w:p>
+    <w:p>
+      <w:pPr>
+        <w:rPr>
+          <w:sz w:val="26"/>
+          <w:szCs w:val="26"/>
+        </w:rPr>
+      </w:pPr>
+      <w:r>
+        <w:rPr>
+          <w:sz w:val="26"/>
+          <w:szCs w:val="26"/>
+        </w:rPr>
         <w:t>ДАТА РОЖДЕНИЯ</w:t>
       </w:r>
     </w:p>
@@ -533,11 +749,15 @@
       <w:pPr>
         <w:rPr>
           <w:b/>
-        </w:rPr>
-      </w:pPr>
-      <w:r>
-        <w:rPr>
-          <w:b/>
+          <w:sz w:val="26"/>
+          <w:szCs w:val="26"/>
+        </w:rPr>
+      </w:pPr>
+      <w:r>
+        <w:rPr>
+          <w:b/>
+          <w:sz w:val="26"/>
+          <w:szCs w:val="26"/>
         </w:rPr>
         <w:t>Поля4</w:t>
       </w:r>
@@ -546,11 +766,23 @@
       <w:pPr>
         <w:rPr>
           <w:b/>
-        </w:rPr>
-      </w:pPr>
-    </w:p>
-    <w:p>
-      <w:r>
+          <w:sz w:val="26"/>
+          <w:szCs w:val="26"/>
+        </w:rPr>
+      </w:pPr>
+    </w:p>
+    <w:p>
+      <w:pPr>
+        <w:rPr>
+          <w:sz w:val="26"/>
+          <w:szCs w:val="26"/>
+        </w:rPr>
+      </w:pPr>
+      <w:r>
+        <w:rPr>
+          <w:sz w:val="26"/>
+          <w:szCs w:val="26"/>
+        </w:rPr>
         <w:t>ПЕРСОНАЛЬНЫЙ НОМЕР</w:t>
       </w:r>
     </w:p>
@@ -558,11 +790,15 @@
       <w:pPr>
         <w:rPr>
           <w:b/>
-        </w:rPr>
-      </w:pPr>
-      <w:r>
-        <w:rPr>
-          <w:b/>
+          <w:sz w:val="26"/>
+          <w:szCs w:val="26"/>
+        </w:rPr>
+      </w:pPr>
+      <w:r>
+        <w:rPr>
+          <w:b/>
+          <w:sz w:val="26"/>
+          <w:szCs w:val="26"/>
         </w:rPr>
         <w:t>Поля5</w:t>
       </w:r>
@@ -571,79 +807,124 @@
       <w:pPr>
         <w:rPr>
           <w:b/>
-        </w:rPr>
-      </w:pPr>
-    </w:p>
-    <w:p>
-      <w:pPr>
-        <w:rPr>
-          <w:b/>
-        </w:rPr>
-      </w:pPr>
-      <w:r>
+          <w:sz w:val="26"/>
+          <w:szCs w:val="26"/>
+        </w:rPr>
+      </w:pPr>
+    </w:p>
+    <w:p>
+      <w:pPr>
+        <w:rPr>
+          <w:b/>
+          <w:sz w:val="26"/>
+          <w:szCs w:val="26"/>
+        </w:rPr>
+      </w:pPr>
+      <w:r>
+        <w:rPr>
+          <w:sz w:val="26"/>
+          <w:szCs w:val="26"/>
+        </w:rPr>
         <w:t xml:space="preserve">ПОЛ </w:t>
       </w:r>
       <w:r>
-        <w:tab/>
-      </w:r>
-      <w:r>
-        <w:tab/>
-      </w:r>
-      <w:r>
-        <w:tab/>
-      </w:r>
-      <w:r>
-        <w:tab/>
-      </w:r>
-      <w:r>
+        <w:rPr>
+          <w:sz w:val="26"/>
+          <w:szCs w:val="26"/>
+        </w:rPr>
+        <w:tab/>
+      </w:r>
+      <w:r>
+        <w:rPr>
+          <w:sz w:val="26"/>
+          <w:szCs w:val="26"/>
+        </w:rPr>
+        <w:tab/>
+      </w:r>
+      <w:r>
+        <w:rPr>
+          <w:sz w:val="26"/>
+          <w:szCs w:val="26"/>
+        </w:rPr>
+        <w:tab/>
+      </w:r>
+      <w:r>
+        <w:rPr>
+          <w:sz w:val="26"/>
+          <w:szCs w:val="26"/>
+        </w:rPr>
+        <w:tab/>
+      </w:r>
+      <w:r>
+        <w:rPr>
+          <w:sz w:val="26"/>
+          <w:szCs w:val="26"/>
+        </w:rPr>
         <w:t>МЕСТО РОЖДЕНИЯ</w:t>
       </w:r>
     </w:p>
     <w:p>
       <w:pPr>
-        <w:rPr>
-          <w:b/>
-        </w:rPr>
-      </w:pPr>
-      <w:r>
-        <w:rPr>
-          <w:b/>
+        <w:ind w:left="2124"/>
+        <w:rPr>
+          <w:b/>
+          <w:sz w:val="26"/>
+          <w:szCs w:val="26"/>
+        </w:rPr>
+      </w:pPr>
+      <w:r>
+        <w:rPr>
+          <w:b/>
+          <w:sz w:val="26"/>
+          <w:szCs w:val="26"/>
+        </w:rPr>
+        <w:t xml:space="preserve">        </w:t>
+      </w:r>
+      <w:r>
+        <w:rPr>
+          <w:b/>
+          <w:sz w:val="26"/>
+          <w:szCs w:val="26"/>
         </w:rPr>
         <w:t>Ген1</w:t>
       </w:r>
       <w:r>
         <w:rPr>
           <w:b/>
-        </w:rPr>
-        <w:tab/>
-      </w:r>
-      <w:r>
-        <w:rPr>
-          <w:b/>
-        </w:rPr>
-        <w:tab/>
-      </w:r>
-      <w:r>
-        <w:rPr>
-          <w:b/>
-        </w:rPr>
-        <w:tab/>
-      </w:r>
-      <w:r>
-        <w:rPr>
-          <w:b/>
-        </w:rPr>
-        <w:tab/>
-      </w:r>
-      <w:r>
-        <w:rPr>
-          <w:b/>
+          <w:sz w:val="26"/>
+          <w:szCs w:val="26"/>
+        </w:rPr>
+        <w:tab/>
+      </w:r>
+      <w:r>
+        <w:rPr>
+          <w:b/>
+          <w:sz w:val="26"/>
+          <w:szCs w:val="26"/>
+        </w:rPr>
+        <w:tab/>
+      </w:r>
+      <w:r>
+        <w:rPr>
+          <w:b/>
+          <w:sz w:val="26"/>
+          <w:szCs w:val="26"/>
+        </w:rPr>
+        <w:tab/>
+      </w:r>
+      <w:r>
+        <w:rPr>
+          <w:b/>
+          <w:sz w:val="26"/>
+          <w:szCs w:val="26"/>
         </w:rPr>
         <w:t>Поля6</w:t>
       </w:r>
       <w:r>
         <w:rPr>
           <w:b/>
+          <w:sz w:val="26"/>
+          <w:szCs w:val="26"/>
         </w:rPr>
         <w:t xml:space="preserve"> </w:t>
       </w:r>
@@ -652,20 +933,44 @@
       <w:pPr>
         <w:rPr>
           <w:b/>
-        </w:rPr>
-      </w:pPr>
-    </w:p>
-    <w:p>
-      <w:r>
+          <w:sz w:val="26"/>
+          <w:szCs w:val="26"/>
+        </w:rPr>
+      </w:pPr>
+    </w:p>
+    <w:p>
+      <w:pPr>
+        <w:rPr>
+          <w:sz w:val="26"/>
+          <w:szCs w:val="26"/>
+        </w:rPr>
+      </w:pPr>
+      <w:r>
+        <w:rPr>
+          <w:sz w:val="26"/>
+          <w:szCs w:val="26"/>
+        </w:rPr>
         <w:t>ДАТА ВЫДАЧИ</w:t>
       </w:r>
       <w:r>
-        <w:tab/>
-      </w:r>
-      <w:r>
-        <w:tab/>
-      </w:r>
-      <w:r>
+        <w:rPr>
+          <w:sz w:val="26"/>
+          <w:szCs w:val="26"/>
+        </w:rPr>
+        <w:tab/>
+      </w:r>
+      <w:r>
+        <w:rPr>
+          <w:sz w:val="26"/>
+          <w:szCs w:val="26"/>
+        </w:rPr>
+        <w:tab/>
+      </w:r>
+      <w:r>
+        <w:rPr>
+          <w:sz w:val="26"/>
+          <w:szCs w:val="26"/>
+        </w:rPr>
         <w:t>ОРГАН ВЫДАЧИ</w:t>
       </w:r>
     </w:p>
@@ -673,41 +978,55 @@
       <w:pPr>
         <w:rPr>
           <w:b/>
-        </w:rPr>
-      </w:pPr>
-      <w:r>
-        <w:rPr>
-          <w:b/>
+          <w:sz w:val="26"/>
+          <w:szCs w:val="26"/>
+        </w:rPr>
+      </w:pPr>
+      <w:r>
+        <w:rPr>
+          <w:b/>
+          <w:sz w:val="26"/>
+          <w:szCs w:val="26"/>
         </w:rPr>
         <w:t>Поля7</w:t>
       </w:r>
       <w:r>
         <w:rPr>
           <w:b/>
-        </w:rPr>
-        <w:tab/>
-      </w:r>
-      <w:r>
-        <w:rPr>
-          <w:b/>
-        </w:rPr>
-        <w:tab/>
-      </w:r>
-      <w:r>
-        <w:rPr>
-          <w:b/>
-        </w:rPr>
-        <w:tab/>
-      </w:r>
-      <w:r>
-        <w:rPr>
-          <w:b/>
+          <w:sz w:val="26"/>
+          <w:szCs w:val="26"/>
+        </w:rPr>
+        <w:tab/>
+      </w:r>
+      <w:r>
+        <w:rPr>
+          <w:b/>
+          <w:sz w:val="26"/>
+          <w:szCs w:val="26"/>
+        </w:rPr>
+        <w:tab/>
+      </w:r>
+      <w:r>
+        <w:rPr>
+          <w:b/>
+          <w:sz w:val="26"/>
+          <w:szCs w:val="26"/>
+        </w:rPr>
+        <w:tab/>
+      </w:r>
+      <w:r>
+        <w:rPr>
+          <w:b/>
+          <w:sz w:val="26"/>
+          <w:szCs w:val="26"/>
         </w:rPr>
         <w:t>Поля9</w:t>
       </w:r>
       <w:r>
         <w:rPr>
           <w:b/>
+          <w:sz w:val="26"/>
+          <w:szCs w:val="26"/>
         </w:rPr>
         <w:t xml:space="preserve"> </w:t>
       </w:r>
@@ -716,21 +1035,39 @@
       <w:pPr>
         <w:rPr>
           <w:b/>
-        </w:rPr>
-      </w:pPr>
-    </w:p>
-    <w:p>
-      <w:pPr>
-        <w:rPr>
-          <w:b/>
-        </w:rPr>
-      </w:pPr>
-    </w:p>
-    <w:p>
-      <w:r>
+          <w:sz w:val="26"/>
+          <w:szCs w:val="26"/>
+        </w:rPr>
+      </w:pPr>
+    </w:p>
+    <w:p>
+      <w:pPr>
+        <w:rPr>
+          <w:b/>
+          <w:sz w:val="26"/>
+          <w:szCs w:val="26"/>
+        </w:rPr>
+      </w:pPr>
+    </w:p>
+    <w:p>
+      <w:pPr>
+        <w:rPr>
+          <w:sz w:val="26"/>
+          <w:szCs w:val="26"/>
+        </w:rPr>
+      </w:pPr>
+      <w:r>
+        <w:rPr>
+          <w:sz w:val="26"/>
+          <w:szCs w:val="26"/>
+        </w:rPr>
         <w:t xml:space="preserve">ДАТА ОКОНЧАНИЯ </w:t>
       </w:r>
       <w:r>
+        <w:rPr>
+          <w:sz w:val="26"/>
+          <w:szCs w:val="26"/>
+        </w:rPr>
         <w:tab/>
         <w:t>ПОДПИСЬ ВЛАДЕЛЬЦА</w:t>
       </w:r>
@@ -739,30 +1076,40 @@
       <w:pPr>
         <w:rPr>
           <w:b/>
+          <w:sz w:val="26"/>
+          <w:szCs w:val="26"/>
           <w:lang w:val="en-US"/>
         </w:rPr>
       </w:pPr>
       <w:r>
         <w:rPr>
           <w:b/>
+          <w:sz w:val="26"/>
+          <w:szCs w:val="26"/>
         </w:rPr>
         <w:t>Поля8</w:t>
       </w:r>
       <w:r>
         <w:rPr>
           <w:b/>
-        </w:rPr>
-        <w:tab/>
-      </w:r>
-      <w:r>
-        <w:rPr>
-          <w:b/>
-        </w:rPr>
-        <w:tab/>
-      </w:r>
-      <w:r>
-        <w:rPr>
-          <w:b/>
+          <w:sz w:val="26"/>
+          <w:szCs w:val="26"/>
+        </w:rPr>
+        <w:tab/>
+      </w:r>
+      <w:r>
+        <w:rPr>
+          <w:b/>
+          <w:sz w:val="26"/>
+          <w:szCs w:val="26"/>
+        </w:rPr>
+        <w:tab/>
+      </w:r>
+      <w:r>
+        <w:rPr>
+          <w:b/>
+          <w:sz w:val="26"/>
+          <w:szCs w:val="26"/>
         </w:rPr>
         <w:tab/>
         <w:t>(подпись)</w:t>
@@ -772,6 +1119,8 @@
       <w:pPr>
         <w:rPr>
           <w:b/>
+          <w:sz w:val="26"/>
+          <w:szCs w:val="26"/>
         </w:rPr>
       </w:pPr>
     </w:p>

</xml_diff>